<commit_message>
add resultado testes firefox cad servidor.
</commit_message>
<xml_diff>
--- a/SRV/Documentos/04 - Testes/Relatório de Testes/TesteExploratório-CadastroServidor.docx
+++ b/SRV/Documentos/04 - Testes/Relatório de Testes/TesteExploratório-CadastroServidor.docx
@@ -1,6 +1,6 @@
 
 <file path=word/document.xml><?xml version="1.0" encoding="utf-8"?>
-<w:document xmlns:wpc="http://schemas.microsoft.com/office/word/2010/wordprocessingCanvas" xmlns:mc="http://schemas.openxmlformats.org/markup-compatibility/2006" xmlns:o="urn:schemas-microsoft-com:office:office" xmlns:r="http://schemas.openxmlformats.org/officeDocument/2006/relationships" xmlns:m="http://schemas.openxmlformats.org/officeDocument/2006/math" xmlns:v="urn:schemas-microsoft-com:vml" xmlns:wp14="http://schemas.microsoft.com/office/word/2010/wordprocessingDrawing" xmlns:wp="http://schemas.openxmlformats.org/drawingml/2006/wordprocessingDrawing" xmlns:w10="urn:schemas-microsoft-com:office:word" xmlns:w="http://schemas.openxmlformats.org/wordprocessingml/2006/main" xmlns:w14="http://schemas.microsoft.com/office/word/2010/wordml" xmlns:wpg="http://schemas.microsoft.com/office/word/2010/wordprocessingGroup" xmlns:wpi="http://schemas.microsoft.com/office/word/2010/wordprocessingInk" xmlns:wne="http://schemas.microsoft.com/office/word/2006/wordml" xmlns:wps="http://schemas.microsoft.com/office/word/2010/wordprocessingShape" mc:Ignorable="w14 wp14">
+<w:document xmlns:ve="http://schemas.openxmlformats.org/markup-compatibility/2006" xmlns:o="urn:schemas-microsoft-com:office:office" xmlns:r="http://schemas.openxmlformats.org/officeDocument/2006/relationships" xmlns:m="http://schemas.openxmlformats.org/officeDocument/2006/math" xmlns:v="urn:schemas-microsoft-com:vml" xmlns:wp="http://schemas.openxmlformats.org/drawingml/2006/wordprocessingDrawing" xmlns:w10="urn:schemas-microsoft-com:office:word" xmlns:w="http://schemas.openxmlformats.org/wordprocessingml/2006/main" xmlns:wne="http://schemas.microsoft.com/office/word/2006/wordml">
   <w:body>
     <w:p>
       <w:pPr>
@@ -14,6 +14,12 @@
           <w:b/>
         </w:rPr>
         <w:t>Teste Exploratório – Cadastro Servidor</w:t>
+      </w:r>
+      <w:r>
+        <w:rPr>
+          <w:b/>
+        </w:rPr>
+        <w:t xml:space="preserve"> (Erick)</w:t>
       </w:r>
     </w:p>
     <w:p>
@@ -37,20 +43,12 @@
         </w:numPr>
       </w:pPr>
       <w:r>
-        <w:t>No campo “</w:t>
-      </w:r>
-      <w:proofErr w:type="spellStart"/>
-      <w:r>
-        <w:t>Email</w:t>
-      </w:r>
-      <w:proofErr w:type="spellEnd"/>
-      <w:r>
-        <w:t>” caso não seja colocado nenhum caractere</w:t>
-      </w:r>
-      <w:r>
-        <w:t xml:space="preserve"> </w:t>
+        <w:t xml:space="preserve">No campo “Email” caso não seja colocado nenhum </w:t>
       </w:r>
       <w:proofErr w:type="gramStart"/>
+      <w:r>
+        <w:t>caractere</w:t>
+      </w:r>
       <w:r>
         <w:t>arroba</w:t>
       </w:r>
@@ -87,6 +85,9 @@
       <w:r>
         <w:t>No campo “Data nascimento” mesmo colocando a data atual ou posterior é salva no banco.</w:t>
       </w:r>
+      <w:r>
+        <w:t xml:space="preserve"> </w:t>
+      </w:r>
     </w:p>
     <w:p>
       <w:pPr>
@@ -109,13 +110,7 @@
         </w:numPr>
       </w:pPr>
       <w:r>
-        <w:t>O campo “</w:t>
-      </w:r>
-      <w:r>
-        <w:t>RG</w:t>
-      </w:r>
-      <w:r>
-        <w:t>” está aceitando caracteres especiais.</w:t>
+        <w:t>O campo “RG” está aceitando caracteres especiais.</w:t>
       </w:r>
     </w:p>
     <w:p>
@@ -127,13 +122,7 @@
         </w:numPr>
       </w:pPr>
       <w:r>
-        <w:t>O campo “</w:t>
-      </w:r>
-      <w:r>
-        <w:t>Órgão expedidor</w:t>
-      </w:r>
-      <w:r>
-        <w:t>” está aceitando caracteres especiais.</w:t>
+        <w:t>O campo “Órgão expedidor” está aceitando caracteres especiais.</w:t>
       </w:r>
     </w:p>
     <w:p>
@@ -145,13 +134,7 @@
         </w:numPr>
       </w:pPr>
       <w:r>
-        <w:t>O campo “</w:t>
-      </w:r>
-      <w:r>
-        <w:t>Naturalidade</w:t>
-      </w:r>
-      <w:r>
-        <w:t>” está aceitando números e caracteres especiais.</w:t>
+        <w:t>O campo “Naturalidade” está aceitando números e caracteres especiais.</w:t>
       </w:r>
     </w:p>
     <w:p>
@@ -163,13 +146,7 @@
         </w:numPr>
       </w:pPr>
       <w:r>
-        <w:t>O campo “</w:t>
-      </w:r>
-      <w:r>
-        <w:t>Nacionalidade</w:t>
-      </w:r>
-      <w:r>
-        <w:t>” está aceitando números e caracteres especiais.</w:t>
+        <w:t>O campo “Nacionalidade” está aceitando números e caracteres especiais.</w:t>
       </w:r>
     </w:p>
     <w:p>
@@ -194,6 +171,29 @@
       <w:r>
         <w:t xml:space="preserve"> caracteres ou menos é salvo no banco.</w:t>
       </w:r>
+      <w:r>
+        <w:t xml:space="preserve"> </w:t>
+      </w:r>
+      <w:r>
+        <w:rPr>
+          <w:color w:val="FF0000"/>
+        </w:rPr>
+        <w:t xml:space="preserve"> </w:t>
+      </w:r>
+      <w:r>
+        <w:rPr>
+          <w:color w:val="FF0000"/>
+        </w:rPr>
+        <w:t xml:space="preserve">CORRIGIDO 11/6 </w:t>
+      </w:r>
+      <w:proofErr w:type="gramStart"/>
+      <w:r>
+        <w:rPr>
+          <w:color w:val="FF0000"/>
+        </w:rPr>
+        <w:t>00:05</w:t>
+      </w:r>
+      <w:proofErr w:type="gramEnd"/>
     </w:p>
     <w:p>
       <w:pPr>
@@ -219,9 +219,6 @@
       <w:r>
         <w:t>Obs.</w:t>
       </w:r>
-      <w:r>
-        <w:t xml:space="preserve"> </w:t>
-      </w:r>
     </w:p>
     <w:p>
       <w:pPr>
@@ -246,6 +243,564 @@
       <w:r>
         <w:t>O campo “RG” não tem uma quantidade mínima de caracteres.</w:t>
       </w:r>
+    </w:p>
+    <w:p>
+      <w:pPr>
+        <w:pStyle w:val="PargrafodaLista"/>
+        <w:ind w:left="1080"/>
+        <w:rPr>
+          <w:color w:val="FF0000"/>
+        </w:rPr>
+      </w:pPr>
+    </w:p>
+    <w:p>
+      <w:pPr>
+        <w:rPr>
+          <w:b/>
+          <w:color w:val="FF0000"/>
+        </w:rPr>
+      </w:pPr>
+      <w:r>
+        <w:rPr>
+          <w:b/>
+          <w:color w:val="FF0000"/>
+        </w:rPr>
+        <w:t xml:space="preserve">Fiz os testes no </w:t>
+      </w:r>
+      <w:proofErr w:type="gramStart"/>
+      <w:r>
+        <w:rPr>
+          <w:b/>
+          <w:color w:val="FF0000"/>
+        </w:rPr>
+        <w:t>Firefox</w:t>
+      </w:r>
+      <w:r>
+        <w:rPr>
+          <w:b/>
+          <w:color w:val="FF0000"/>
+        </w:rPr>
+        <w:t>(</w:t>
+      </w:r>
+      <w:proofErr w:type="gramEnd"/>
+      <w:r>
+        <w:rPr>
+          <w:b/>
+          <w:color w:val="FF0000"/>
+        </w:rPr>
+        <w:t>Luciano) abaixo em vermelho, o que constatei:</w:t>
+      </w:r>
+    </w:p>
+    <w:p>
+      <w:pPr>
+        <w:pStyle w:val="PargrafodaLista"/>
+        <w:rPr>
+          <w:color w:val="FF0000"/>
+        </w:rPr>
+      </w:pPr>
+      <w:r>
+        <w:rPr>
+          <w:color w:val="FF0000"/>
+        </w:rPr>
+        <w:t>NOME só aceita letras e espaço. (OK)</w:t>
+      </w:r>
+    </w:p>
+    <w:p>
+      <w:pPr>
+        <w:pStyle w:val="PargrafodaLista"/>
+        <w:rPr>
+          <w:color w:val="FF0000"/>
+        </w:rPr>
+      </w:pPr>
+      <w:r>
+        <w:rPr>
+          <w:color w:val="FF0000"/>
+        </w:rPr>
+        <w:t xml:space="preserve">EMAIL: erro confirmado, salva mesmo sem o @ e </w:t>
+      </w:r>
+      <w:proofErr w:type="gramStart"/>
+      <w:r>
+        <w:rPr>
+          <w:color w:val="FF0000"/>
+        </w:rPr>
+        <w:t>o .</w:t>
+      </w:r>
+      <w:proofErr w:type="gramEnd"/>
+    </w:p>
+    <w:p>
+      <w:pPr>
+        <w:pStyle w:val="PargrafodaLista"/>
+        <w:rPr>
+          <w:color w:val="FF0000"/>
+        </w:rPr>
+      </w:pPr>
+      <w:r>
+        <w:rPr>
+          <w:color w:val="FF0000"/>
+        </w:rPr>
+        <w:t>DATA_NASCIMENTO: falta validação.</w:t>
+      </w:r>
+    </w:p>
+    <w:p>
+      <w:pPr>
+        <w:pStyle w:val="PargrafodaLista"/>
+        <w:rPr>
+          <w:color w:val="FF0000"/>
+        </w:rPr>
+      </w:pPr>
+      <w:r>
+        <w:rPr>
+          <w:color w:val="FF0000"/>
+        </w:rPr>
+        <w:t>CPF não faz a validação do dígito, apenas se contém o numero necessário de caracteres. No caso de uso está como opcional a verificação do dígito, o qual foi deixado de lado.</w:t>
+      </w:r>
+      <w:r>
+        <w:rPr>
+          <w:color w:val="FF0000"/>
+        </w:rPr>
+        <w:t xml:space="preserve"> (OK)</w:t>
+      </w:r>
+    </w:p>
+    <w:p>
+      <w:pPr>
+        <w:pStyle w:val="PargrafodaLista"/>
+        <w:rPr>
+          <w:color w:val="FF0000"/>
+        </w:rPr>
+      </w:pPr>
+      <w:r>
+        <w:rPr>
+          <w:color w:val="FF0000"/>
+        </w:rPr>
+        <w:t>RG</w:t>
+      </w:r>
+      <w:r>
+        <w:rPr>
+          <w:color w:val="FF0000"/>
+        </w:rPr>
+        <w:t xml:space="preserve"> está correto, pois existe RG assim: MG-</w:t>
+      </w:r>
+      <w:proofErr w:type="gramStart"/>
+      <w:r>
+        <w:rPr>
+          <w:color w:val="FF0000"/>
+        </w:rPr>
+        <w:t>9846353.</w:t>
+      </w:r>
+      <w:proofErr w:type="gramEnd"/>
+      <w:r>
+        <w:rPr>
+          <w:color w:val="FF0000"/>
+        </w:rPr>
+        <w:t>(OK)</w:t>
+      </w:r>
+    </w:p>
+    <w:p>
+      <w:pPr>
+        <w:pStyle w:val="PargrafodaLista"/>
+        <w:rPr>
+          <w:color w:val="FF0000"/>
+        </w:rPr>
+      </w:pPr>
+      <w:r>
+        <w:rPr>
+          <w:color w:val="FF0000"/>
+        </w:rPr>
+        <w:t>ÓRGÃO EXPEDIDOR está correto</w:t>
+      </w:r>
+      <w:r>
+        <w:rPr>
+          <w:color w:val="FF0000"/>
+        </w:rPr>
+        <w:t>, pois o campo pode ser assim: SSP/RS</w:t>
+      </w:r>
+      <w:r>
+        <w:rPr>
+          <w:color w:val="FF0000"/>
+        </w:rPr>
+        <w:t>. (OK)</w:t>
+      </w:r>
+    </w:p>
+    <w:p>
+      <w:pPr>
+        <w:pStyle w:val="PargrafodaLista"/>
+        <w:rPr>
+          <w:color w:val="FF0000"/>
+        </w:rPr>
+      </w:pPr>
+      <w:r>
+        <w:rPr>
+          <w:color w:val="FF0000"/>
+        </w:rPr>
+        <w:t>NATURALIDADE só aceita letras e espaço. (OK)</w:t>
+      </w:r>
+    </w:p>
+    <w:p>
+      <w:pPr>
+        <w:pStyle w:val="PargrafodaLista"/>
+        <w:rPr>
+          <w:color w:val="FF0000"/>
+        </w:rPr>
+      </w:pPr>
+      <w:r>
+        <w:rPr>
+          <w:color w:val="FF0000"/>
+        </w:rPr>
+        <w:t xml:space="preserve">NACIONALIDADE só aceita letras e </w:t>
+      </w:r>
+      <w:proofErr w:type="gramStart"/>
+      <w:r>
+        <w:rPr>
+          <w:color w:val="FF0000"/>
+        </w:rPr>
+        <w:t>espaço.</w:t>
+      </w:r>
+      <w:proofErr w:type="gramEnd"/>
+      <w:r>
+        <w:rPr>
+          <w:color w:val="FF0000"/>
+        </w:rPr>
+        <w:t>(OK)</w:t>
+      </w:r>
+    </w:p>
+    <w:p>
+      <w:pPr>
+        <w:pStyle w:val="PargrafodaLista"/>
+        <w:rPr>
+          <w:color w:val="FF0000"/>
+        </w:rPr>
+      </w:pPr>
+      <w:r>
+        <w:rPr>
+          <w:color w:val="FF0000"/>
+        </w:rPr>
+        <w:t>TELEFONE: erro confirmado e já corrigido. (OK)</w:t>
+      </w:r>
+    </w:p>
+    <w:p>
+      <w:pPr>
+        <w:pStyle w:val="PargrafodaLista"/>
+        <w:rPr>
+          <w:color w:val="FF0000"/>
+        </w:rPr>
+      </w:pPr>
+      <w:r>
+        <w:rPr>
+          <w:color w:val="FF0000"/>
+        </w:rPr>
+        <w:t xml:space="preserve">SIM, está CORRETO, as </w:t>
+      </w:r>
+      <w:proofErr w:type="spellStart"/>
+      <w:r>
+        <w:rPr>
+          <w:color w:val="FF0000"/>
+        </w:rPr>
+        <w:t>cnh’s</w:t>
+      </w:r>
+      <w:proofErr w:type="spellEnd"/>
+      <w:r>
+        <w:rPr>
+          <w:color w:val="FF0000"/>
+        </w:rPr>
+        <w:t xml:space="preserve"> atuais são todas com 11 </w:t>
+      </w:r>
+      <w:proofErr w:type="gramStart"/>
+      <w:r>
+        <w:rPr>
+          <w:color w:val="FF0000"/>
+        </w:rPr>
+        <w:t>carac</w:t>
+      </w:r>
+      <w:r>
+        <w:rPr>
+          <w:color w:val="FF0000"/>
+        </w:rPr>
+        <w:t>te</w:t>
+      </w:r>
+      <w:r>
+        <w:rPr>
+          <w:color w:val="FF0000"/>
+        </w:rPr>
+        <w:t>res.</w:t>
+      </w:r>
+      <w:proofErr w:type="gramEnd"/>
+      <w:r>
+        <w:rPr>
+          <w:color w:val="FF0000"/>
+        </w:rPr>
+        <w:t>(OK)</w:t>
+      </w:r>
+    </w:p>
+    <w:p>
+      <w:pPr>
+        <w:pStyle w:val="PargrafodaLista"/>
+        <w:rPr>
+          <w:color w:val="FF0000"/>
+        </w:rPr>
+      </w:pPr>
+    </w:p>
+    <w:p>
+      <w:pPr>
+        <w:pStyle w:val="PargrafodaLista"/>
+        <w:ind w:left="1080"/>
+        <w:rPr>
+          <w:color w:val="FF0000"/>
+        </w:rPr>
+      </w:pPr>
+      <w:r>
+        <w:rPr>
+          <w:color w:val="FF0000"/>
+        </w:rPr>
+        <w:t xml:space="preserve">Obs.: </w:t>
+      </w:r>
+    </w:p>
+    <w:p>
+      <w:pPr>
+        <w:pStyle w:val="PargrafodaLista"/>
+        <w:ind w:left="1080"/>
+        <w:rPr>
+          <w:color w:val="FF0000"/>
+        </w:rPr>
+      </w:pPr>
+      <w:r>
+        <w:rPr>
+          <w:color w:val="FF0000"/>
+        </w:rPr>
+        <w:t xml:space="preserve">A cada dado inválido ou campo obrigatório não preenchido é dado o foco no campo com problema, a validação ocorre de cima para baixo. Está </w:t>
+      </w:r>
+      <w:proofErr w:type="gramStart"/>
+      <w:r>
+        <w:rPr>
+          <w:color w:val="FF0000"/>
+        </w:rPr>
+        <w:t>correto.</w:t>
+      </w:r>
+      <w:proofErr w:type="gramEnd"/>
+      <w:r>
+        <w:rPr>
+          <w:color w:val="FF0000"/>
+        </w:rPr>
+        <w:t>(OK)</w:t>
+      </w:r>
+    </w:p>
+    <w:p>
+      <w:pPr>
+        <w:pStyle w:val="PargrafodaLista"/>
+        <w:ind w:left="1080"/>
+        <w:rPr>
+          <w:color w:val="FF0000"/>
+        </w:rPr>
+      </w:pPr>
+      <w:r>
+        <w:rPr>
+          <w:color w:val="FF0000"/>
+        </w:rPr>
+        <w:t xml:space="preserve">RG: </w:t>
+      </w:r>
+      <w:r>
+        <w:rPr>
+          <w:color w:val="FF0000"/>
+        </w:rPr>
+        <w:t xml:space="preserve">Não foi colocado </w:t>
+      </w:r>
+      <w:r>
+        <w:rPr>
+          <w:color w:val="FF0000"/>
+        </w:rPr>
+        <w:t xml:space="preserve">mínimo de caracteres </w:t>
+      </w:r>
+      <w:r>
+        <w:rPr>
+          <w:color w:val="FF0000"/>
+        </w:rPr>
+        <w:t>p</w:t>
+      </w:r>
+      <w:r>
+        <w:rPr>
+          <w:color w:val="FF0000"/>
+        </w:rPr>
+        <w:t>or</w:t>
+      </w:r>
+      <w:r>
+        <w:rPr>
+          <w:color w:val="FF0000"/>
+        </w:rPr>
+        <w:t>q</w:t>
+      </w:r>
+      <w:r>
+        <w:rPr>
+          <w:color w:val="FF0000"/>
+        </w:rPr>
+        <w:t>ue</w:t>
+      </w:r>
+      <w:r>
+        <w:rPr>
+          <w:color w:val="FF0000"/>
+        </w:rPr>
+        <w:t xml:space="preserve"> há inúmeros tipos de RG no Brasil, com diversas quantidades de caracteres.</w:t>
+      </w:r>
+      <w:r>
+        <w:rPr>
+          <w:color w:val="FF0000"/>
+        </w:rPr>
+        <w:t xml:space="preserve"> Para se saber exatamente o </w:t>
+      </w:r>
+      <w:r>
+        <w:rPr>
+          <w:color w:val="FF0000"/>
+        </w:rPr>
+        <w:lastRenderedPageBreak/>
+        <w:t xml:space="preserve">mínimo existente deveria ser feita uma pesquisa em grande escala, o que foge do nosso padrão e necessidade do </w:t>
+      </w:r>
+      <w:proofErr w:type="gramStart"/>
+      <w:r>
+        <w:rPr>
+          <w:color w:val="FF0000"/>
+        </w:rPr>
+        <w:t>projeto.</w:t>
+      </w:r>
+      <w:proofErr w:type="gramEnd"/>
+      <w:r>
+        <w:rPr>
+          <w:color w:val="FF0000"/>
+        </w:rPr>
+        <w:t>(OK)</w:t>
+      </w:r>
+    </w:p>
+    <w:p>
+      <w:pPr>
+        <w:pStyle w:val="PargrafodaLista"/>
+        <w:ind w:left="1080"/>
+        <w:rPr>
+          <w:color w:val="FF0000"/>
+        </w:rPr>
+      </w:pPr>
+    </w:p>
+    <w:p>
+      <w:pPr>
+        <w:pStyle w:val="PargrafodaLista"/>
+        <w:ind w:left="1080"/>
+        <w:rPr>
+          <w:color w:val="FF0000"/>
+        </w:rPr>
+      </w:pPr>
+      <w:r>
+        <w:rPr>
+          <w:color w:val="FF0000"/>
+        </w:rPr>
+        <w:t xml:space="preserve">Finalizando, pelo FIREFOX apenas </w:t>
+      </w:r>
+      <w:proofErr w:type="gramStart"/>
+      <w:r>
+        <w:rPr>
+          <w:color w:val="FF0000"/>
+        </w:rPr>
+        <w:t>3</w:t>
+      </w:r>
+      <w:proofErr w:type="gramEnd"/>
+      <w:r>
+        <w:rPr>
+          <w:color w:val="FF0000"/>
+        </w:rPr>
+        <w:t xml:space="preserve"> campos com problemas:</w:t>
+      </w:r>
+    </w:p>
+    <w:p>
+      <w:pPr>
+        <w:pStyle w:val="PargrafodaLista"/>
+        <w:ind w:left="1080"/>
+        <w:rPr>
+          <w:color w:val="FF0000"/>
+        </w:rPr>
+      </w:pPr>
+      <w:proofErr w:type="spellStart"/>
+      <w:r>
+        <w:rPr>
+          <w:color w:val="FF0000"/>
+        </w:rPr>
+        <w:t>TELEFONE’s</w:t>
+      </w:r>
+      <w:proofErr w:type="spellEnd"/>
+      <w:r>
+        <w:rPr>
+          <w:color w:val="FF0000"/>
+        </w:rPr>
+        <w:t xml:space="preserve"> = já corrigido.</w:t>
+      </w:r>
+    </w:p>
+    <w:p>
+      <w:pPr>
+        <w:pStyle w:val="PargrafodaLista"/>
+        <w:ind w:left="1080"/>
+        <w:rPr>
+          <w:color w:val="FF0000"/>
+        </w:rPr>
+      </w:pPr>
+      <w:proofErr w:type="spellStart"/>
+      <w:proofErr w:type="gramStart"/>
+      <w:r>
+        <w:rPr>
+          <w:color w:val="FF0000"/>
+        </w:rPr>
+        <w:t>E-MAil</w:t>
+      </w:r>
+      <w:proofErr w:type="spellEnd"/>
+      <w:proofErr w:type="gramEnd"/>
+      <w:r>
+        <w:rPr>
+          <w:color w:val="FF0000"/>
+        </w:rPr>
+        <w:t>.</w:t>
+      </w:r>
+    </w:p>
+    <w:p>
+      <w:pPr>
+        <w:pStyle w:val="PargrafodaLista"/>
+        <w:ind w:left="1080"/>
+        <w:rPr>
+          <w:color w:val="FF0000"/>
+        </w:rPr>
+      </w:pPr>
+      <w:proofErr w:type="spellStart"/>
+      <w:r>
+        <w:rPr>
+          <w:color w:val="FF0000"/>
+        </w:rPr>
+        <w:t>Data_nascimento</w:t>
+      </w:r>
+      <w:proofErr w:type="spellEnd"/>
+      <w:r>
+        <w:rPr>
+          <w:color w:val="FF0000"/>
+        </w:rPr>
+        <w:t>.</w:t>
+      </w:r>
+    </w:p>
+    <w:p>
+      <w:pPr>
+        <w:pStyle w:val="PargrafodaLista"/>
+        <w:ind w:left="1080"/>
+        <w:rPr>
+          <w:color w:val="FF0000"/>
+        </w:rPr>
+      </w:pPr>
+    </w:p>
+    <w:p>
+      <w:pPr>
+        <w:rPr>
+          <w:b/>
+          <w:color w:val="FF0000"/>
+        </w:rPr>
+      </w:pPr>
+    </w:p>
+    <w:p>
+      <w:pPr>
+        <w:pStyle w:val="PargrafodaLista"/>
+        <w:ind w:left="1080"/>
+        <w:rPr>
+          <w:color w:val="FF0000"/>
+        </w:rPr>
+      </w:pPr>
     </w:p>
     <w:sectPr>
       <w:pgSz w:w="11906" w:h="16838"/>
@@ -258,7 +813,7 @@
 </file>
 
 <file path=word/numbering.xml><?xml version="1.0" encoding="utf-8"?>
-<w:numbering xmlns:wpc="http://schemas.microsoft.com/office/word/2010/wordprocessingCanvas" xmlns:mc="http://schemas.openxmlformats.org/markup-compatibility/2006" xmlns:o="urn:schemas-microsoft-com:office:office" xmlns:r="http://schemas.openxmlformats.org/officeDocument/2006/relationships" xmlns:m="http://schemas.openxmlformats.org/officeDocument/2006/math" xmlns:v="urn:schemas-microsoft-com:vml" xmlns:wp14="http://schemas.microsoft.com/office/word/2010/wordprocessingDrawing" xmlns:wp="http://schemas.openxmlformats.org/drawingml/2006/wordprocessingDrawing" xmlns:w10="urn:schemas-microsoft-com:office:word" xmlns:w="http://schemas.openxmlformats.org/wordprocessingml/2006/main" xmlns:w14="http://schemas.microsoft.com/office/word/2010/wordml" xmlns:wpg="http://schemas.microsoft.com/office/word/2010/wordprocessingGroup" xmlns:wpi="http://schemas.microsoft.com/office/word/2010/wordprocessingInk" xmlns:wne="http://schemas.microsoft.com/office/word/2006/wordml" xmlns:wps="http://schemas.microsoft.com/office/word/2010/wordprocessingShape" mc:Ignorable="w14 wp14">
+<w:numbering xmlns:ve="http://schemas.openxmlformats.org/markup-compatibility/2006" xmlns:o="urn:schemas-microsoft-com:office:office" xmlns:r="http://schemas.openxmlformats.org/officeDocument/2006/relationships" xmlns:m="http://schemas.openxmlformats.org/officeDocument/2006/math" xmlns:v="urn:schemas-microsoft-com:vml" xmlns:wp="http://schemas.openxmlformats.org/drawingml/2006/wordprocessingDrawing" xmlns:w10="urn:schemas-microsoft-com:office:word" xmlns:w="http://schemas.openxmlformats.org/wordprocessingml/2006/main" xmlns:wne="http://schemas.microsoft.com/office/word/2006/wordml">
   <w:abstractNum w:abstractNumId="0">
     <w:nsid w:val="126850F6"/>
     <w:multiLevelType w:val="hybridMultilevel"/>
@@ -495,7 +1050,7 @@
 </file>
 
 <file path=word/styles.xml><?xml version="1.0" encoding="utf-8"?>
-<w:styles xmlns:mc="http://schemas.openxmlformats.org/markup-compatibility/2006" xmlns:r="http://schemas.openxmlformats.org/officeDocument/2006/relationships" xmlns:w="http://schemas.openxmlformats.org/wordprocessingml/2006/main" xmlns:w14="http://schemas.microsoft.com/office/word/2010/wordml" mc:Ignorable="w14">
+<w:styles xmlns:r="http://schemas.openxmlformats.org/officeDocument/2006/relationships" xmlns:w="http://schemas.openxmlformats.org/wordprocessingml/2006/main">
   <w:docDefaults>
     <w:rPrDefault>
       <w:rPr>
@@ -653,6 +1208,7 @@
   <w:style w:type="paragraph" w:default="1" w:styleId="Normal">
     <w:name w:val="Normal"/>
     <w:qFormat/>
+    <w:rsid w:val="005F5DCB"/>
   </w:style>
   <w:style w:type="character" w:default="1" w:styleId="Fontepargpadro">
     <w:name w:val="Default Paragraph Font"/>
@@ -665,6 +1221,7 @@
     <w:uiPriority w:val="99"/>
     <w:semiHidden/>
     <w:unhideWhenUsed/>
+    <w:qFormat/>
     <w:tblPr>
       <w:tblInd w:w="0" w:type="dxa"/>
       <w:tblCellMar>

</xml_diff>

<commit_message>
Correção editar/visualizar-editar veículos = validando e salvando. inserção de * campos obrigatórios cadastro veiculos. alteração dados coluna combustivel BD (tava gasolina no SRV-DML, quando deveria ser "g". troca de 8 para 7 o tamanho do campo da placa no BD. exclusão do botão LIMPAR da página alterar reserva.
</commit_message>
<xml_diff>
--- a/SRV/Documentos/04 - Testes/Relatório de Testes/TesteExploratório-CadastroServidor.docx
+++ b/SRV/Documentos/04 - Testes/Relatório de Testes/TesteExploratório-CadastroServidor.docx
@@ -710,22 +710,28 @@
         <w:pStyle w:val="PargrafodaLista"/>
         <w:ind w:left="1080"/>
         <w:rPr>
-          <w:color w:val="FF0000"/>
+          <w:color w:val="0F243E" w:themeColor="text2" w:themeShade="80"/>
         </w:rPr>
       </w:pPr>
       <w:proofErr w:type="spellStart"/>
       <w:r>
         <w:rPr>
-          <w:color w:val="FF0000"/>
+          <w:color w:val="0F243E" w:themeColor="text2" w:themeShade="80"/>
         </w:rPr>
         <w:t>TELEFONE’s</w:t>
       </w:r>
       <w:proofErr w:type="spellEnd"/>
       <w:r>
         <w:rPr>
-          <w:color w:val="FF0000"/>
-        </w:rPr>
-        <w:t xml:space="preserve"> = já corrigido.</w:t>
+          <w:color w:val="0F243E" w:themeColor="text2" w:themeShade="80"/>
+        </w:rPr>
+        <w:t xml:space="preserve"> = </w:t>
+      </w:r>
+      <w:r>
+        <w:rPr>
+          <w:color w:val="0F243E" w:themeColor="text2" w:themeShade="80"/>
+        </w:rPr>
+        <w:t>CORRIGIDO!</w:t>
       </w:r>
     </w:p>
     <w:p>
@@ -733,14 +739,14 @@
         <w:pStyle w:val="PargrafodaLista"/>
         <w:ind w:left="1080"/>
         <w:rPr>
-          <w:color w:val="FF0000"/>
+          <w:color w:val="0F243E" w:themeColor="text2" w:themeShade="80"/>
         </w:rPr>
       </w:pPr>
       <w:proofErr w:type="spellStart"/>
       <w:proofErr w:type="gramStart"/>
       <w:r>
         <w:rPr>
-          <w:color w:val="FF0000"/>
+          <w:color w:val="0F243E" w:themeColor="text2" w:themeShade="80"/>
         </w:rPr>
         <w:t>E-MAil</w:t>
       </w:r>
@@ -748,32 +754,68 @@
       <w:proofErr w:type="gramEnd"/>
       <w:r>
         <w:rPr>
-          <w:color w:val="FF0000"/>
+          <w:color w:val="0F243E" w:themeColor="text2" w:themeShade="80"/>
         </w:rPr>
         <w:t>.</w:t>
       </w:r>
+      <w:r>
+        <w:rPr>
+          <w:color w:val="0F243E" w:themeColor="text2" w:themeShade="80"/>
+        </w:rPr>
+        <w:t>= CORRIGIDO!</w:t>
+      </w:r>
     </w:p>
     <w:p>
       <w:pPr>
         <w:pStyle w:val="PargrafodaLista"/>
         <w:ind w:left="1080"/>
         <w:rPr>
-          <w:color w:val="FF0000"/>
+          <w:color w:val="0F243E" w:themeColor="text2" w:themeShade="80"/>
         </w:rPr>
       </w:pPr>
       <w:proofErr w:type="spellStart"/>
       <w:r>
         <w:rPr>
-          <w:color w:val="FF0000"/>
+          <w:color w:val="0F243E" w:themeColor="text2" w:themeShade="80"/>
         </w:rPr>
         <w:t>Data_nascimento</w:t>
       </w:r>
       <w:proofErr w:type="spellEnd"/>
       <w:r>
         <w:rPr>
-          <w:color w:val="FF0000"/>
+          <w:color w:val="0F243E" w:themeColor="text2" w:themeShade="80"/>
         </w:rPr>
         <w:t>.</w:t>
+      </w:r>
+      <w:r>
+        <w:rPr>
+          <w:color w:val="0F243E" w:themeColor="text2" w:themeShade="80"/>
+        </w:rPr>
+        <w:t xml:space="preserve"> = CORRIGIDO!</w:t>
+      </w:r>
+    </w:p>
+    <w:p>
+      <w:pPr>
+        <w:pStyle w:val="PargrafodaLista"/>
+        <w:ind w:left="1080"/>
+        <w:rPr>
+          <w:color w:val="0F243E" w:themeColor="text2" w:themeShade="80"/>
+        </w:rPr>
+      </w:pPr>
+    </w:p>
+    <w:p>
+      <w:pPr>
+        <w:pStyle w:val="PargrafodaLista"/>
+        <w:ind w:left="1080"/>
+        <w:rPr>
+          <w:color w:val="FF0000"/>
+        </w:rPr>
+      </w:pPr>
+      <w:r>
+        <w:rPr>
+          <w:color w:val="FF0000"/>
+        </w:rPr>
+        <w:t>Falta a questão do campo da CNH ficar desabilitado no editar quando estiver marcado não.</w:t>
       </w:r>
     </w:p>
     <w:p>

</xml_diff>

<commit_message>
Testes exploratórios Cadastro Servidor e Cadastro Veiculo
</commit_message>
<xml_diff>
--- a/SRV/Documentos/04 - Testes/Relatório de Testes/TesteExploratório-CadastroServidor.docx
+++ b/SRV/Documentos/04 - Testes/Relatório de Testes/TesteExploratório-CadastroServidor.docx
@@ -33,6 +33,9 @@
       <w:r>
         <w:t>O campo “Nome” está aceitando números e caracteres especiais.</w:t>
       </w:r>
+      <w:r>
+        <w:t xml:space="preserve"> CORRIGIDO</w:t>
+      </w:r>
     </w:p>
     <w:p>
       <w:pPr>
@@ -73,6 +76,9 @@
       <w:r>
         <w:t xml:space="preserve">, aparece a mensagem “dados inválidos”, mas salva no banco. </w:t>
       </w:r>
+      <w:r>
+        <w:t>CORRIGIDO</w:t>
+      </w:r>
     </w:p>
     <w:p>
       <w:pPr>
@@ -81,11 +87,20 @@
           <w:ilvl w:val="0"/>
           <w:numId w:val="1"/>
         </w:numPr>
-      </w:pPr>
-      <w:r>
+        <w:rPr>
+          <w:color w:val="FF0000"/>
+        </w:rPr>
+      </w:pPr>
+      <w:r>
+        <w:rPr>
+          <w:color w:val="FF0000"/>
+        </w:rPr>
         <w:t>No campo “Data nascimento” mesmo colocando a data atual ou posterior é salva no banco.</w:t>
       </w:r>
       <w:r>
+        <w:rPr>
+          <w:color w:val="FF0000"/>
+        </w:rPr>
         <w:t xml:space="preserve"> </w:t>
       </w:r>
     </w:p>
@@ -96,8 +111,14 @@
           <w:ilvl w:val="0"/>
           <w:numId w:val="1"/>
         </w:numPr>
-      </w:pPr>
-      <w:r>
+        <w:rPr>
+          <w:color w:val="FF0000"/>
+        </w:rPr>
+      </w:pPr>
+      <w:r>
+        <w:rPr>
+          <w:color w:val="FF0000"/>
+        </w:rPr>
         <w:t>O Campo “CPF” não está sendo realizada a verificação do número de CPF.</w:t>
       </w:r>
     </w:p>
@@ -108,8 +129,14 @@
           <w:ilvl w:val="0"/>
           <w:numId w:val="1"/>
         </w:numPr>
-      </w:pPr>
-      <w:r>
+        <w:rPr>
+          <w:color w:val="FF0000"/>
+        </w:rPr>
+      </w:pPr>
+      <w:r>
+        <w:rPr>
+          <w:color w:val="FF0000"/>
+        </w:rPr>
         <w:t>O campo “RG” está aceitando caracteres especiais.</w:t>
       </w:r>
     </w:p>
@@ -120,8 +147,14 @@
           <w:ilvl w:val="0"/>
           <w:numId w:val="1"/>
         </w:numPr>
-      </w:pPr>
-      <w:r>
+        <w:rPr>
+          <w:color w:val="FF0000"/>
+        </w:rPr>
+      </w:pPr>
+      <w:r>
+        <w:rPr>
+          <w:color w:val="FF0000"/>
+        </w:rPr>
         <w:t>O campo “Órgão expedidor” está aceitando caracteres especiais.</w:t>
       </w:r>
     </w:p>
@@ -136,6 +169,9 @@
       <w:r>
         <w:t>O campo “Naturalidade” está aceitando números e caracteres especiais.</w:t>
       </w:r>
+      <w:r>
+        <w:t xml:space="preserve"> CORRIGIDO</w:t>
+      </w:r>
     </w:p>
     <w:p>
       <w:pPr>
@@ -148,6 +184,9 @@
       <w:r>
         <w:t>O campo “Nacionalidade” está aceitando números e caracteres especiais.</w:t>
       </w:r>
+      <w:r>
+        <w:t xml:space="preserve"> CORRIGIDO</w:t>
+      </w:r>
     </w:p>
     <w:p>
       <w:pPr>
@@ -181,16 +220,10 @@
         <w:t xml:space="preserve"> </w:t>
       </w:r>
       <w:r>
-        <w:rPr>
-          <w:color w:val="FF0000"/>
-        </w:rPr>
         <w:t xml:space="preserve">CORRIGIDO 11/6 </w:t>
       </w:r>
       <w:proofErr w:type="gramStart"/>
       <w:r>
-        <w:rPr>
-          <w:color w:val="FF0000"/>
-        </w:rPr>
         <w:t>00:05</w:t>
       </w:r>
       <w:proofErr w:type="gramEnd"/>
@@ -202,8 +235,14 @@
           <w:ilvl w:val="0"/>
           <w:numId w:val="1"/>
         </w:numPr>
-      </w:pPr>
-      <w:r>
+        <w:rPr>
+          <w:color w:val="FF0000"/>
+        </w:rPr>
+      </w:pPr>
+      <w:r>
+        <w:rPr>
+          <w:color w:val="FF0000"/>
+        </w:rPr>
         <w:t>No campo “CNH” só é salvo no banco se digitados 11 caracteres.</w:t>
       </w:r>
     </w:p>
@@ -643,28 +682,66 @@
         <w:rPr>
           <w:color w:val="FF0000"/>
         </w:rPr>
-        <w:t xml:space="preserve"> Para se saber exatamente o </w:t>
+        <w:t xml:space="preserve"> Para se </w:t>
+      </w:r>
+      <w:proofErr w:type="gramStart"/>
+      <w:r>
+        <w:rPr>
+          <w:color w:val="FF0000"/>
+        </w:rPr>
+        <w:t>saber</w:t>
+      </w:r>
+      <w:proofErr w:type="gramEnd"/>
+      <w:r>
+        <w:rPr>
+          <w:color w:val="FF0000"/>
+        </w:rPr>
+        <w:t xml:space="preserve"> exatamente o </w:t>
       </w:r>
       <w:r>
         <w:rPr>
           <w:color w:val="FF0000"/>
         </w:rPr>
         <w:lastRenderedPageBreak/>
-        <w:t xml:space="preserve">mínimo existente deveria ser feita uma pesquisa em grande escala, o que foge do nosso padrão e necessidade do </w:t>
+        <w:t>mínimo existente deveria ser feita uma pesquisa em grande escala, o que foge do nosso padrão e necessidade do projeto.(OK)</w:t>
+      </w:r>
+    </w:p>
+    <w:p>
+      <w:pPr>
+        <w:pStyle w:val="PargrafodaLista"/>
+        <w:ind w:left="1080"/>
+        <w:rPr>
+          <w:color w:val="FF0000"/>
+        </w:rPr>
+      </w:pPr>
+    </w:p>
+    <w:p>
+      <w:pPr>
+        <w:pStyle w:val="PargrafodaLista"/>
+        <w:ind w:left="1080"/>
+        <w:rPr>
+          <w:color w:val="FF0000"/>
+        </w:rPr>
+      </w:pPr>
+      <w:r>
+        <w:rPr>
+          <w:color w:val="FF0000"/>
+        </w:rPr>
+        <w:t xml:space="preserve">Finalizando, pelo FIREFOX apenas </w:t>
       </w:r>
       <w:proofErr w:type="gramStart"/>
       <w:r>
         <w:rPr>
           <w:color w:val="FF0000"/>
         </w:rPr>
-        <w:t>projeto.</w:t>
+        <w:t>3</w:t>
       </w:r>
       <w:proofErr w:type="gramEnd"/>
       <w:r>
         <w:rPr>
           <w:color w:val="FF0000"/>
         </w:rPr>
-        <w:t>(OK)</w:t>
+        <w:t xml:space="preserve"> campos com problemas:</w:t>
       </w:r>
     </w:p>
     <w:p>
@@ -675,6 +752,20 @@
           <w:color w:val="FF0000"/>
         </w:rPr>
       </w:pPr>
+      <w:proofErr w:type="spellStart"/>
+      <w:r>
+        <w:rPr>
+          <w:color w:val="FF0000"/>
+        </w:rPr>
+        <w:t>TELEFONE’s</w:t>
+      </w:r>
+      <w:proofErr w:type="spellEnd"/>
+      <w:r>
+        <w:rPr>
+          <w:color w:val="FF0000"/>
+        </w:rPr>
+        <w:t xml:space="preserve"> = já corrigido.</w:t>
+      </w:r>
     </w:p>
     <w:p>
       <w:pPr>
@@ -682,71 +773,13 @@
         <w:ind w:left="1080"/>
         <w:rPr>
           <w:color w:val="FF0000"/>
-        </w:rPr>
-      </w:pPr>
-      <w:r>
-        <w:rPr>
-          <w:color w:val="FF0000"/>
-        </w:rPr>
-        <w:t xml:space="preserve">Finalizando, pelo FIREFOX apenas </w:t>
-      </w:r>
-      <w:proofErr w:type="gramStart"/>
-      <w:r>
-        <w:rPr>
-          <w:color w:val="FF0000"/>
-        </w:rPr>
-        <w:t>3</w:t>
-      </w:r>
-      <w:proofErr w:type="gramEnd"/>
-      <w:r>
-        <w:rPr>
-          <w:color w:val="FF0000"/>
-        </w:rPr>
-        <w:t xml:space="preserve"> campos com problemas:</w:t>
-      </w:r>
-    </w:p>
-    <w:p>
-      <w:pPr>
-        <w:pStyle w:val="PargrafodaLista"/>
-        <w:ind w:left="1080"/>
-        <w:rPr>
-          <w:color w:val="0F243E" w:themeColor="text2" w:themeShade="80"/>
-        </w:rPr>
-      </w:pPr>
-      <w:proofErr w:type="spellStart"/>
-      <w:r>
-        <w:rPr>
-          <w:color w:val="0F243E" w:themeColor="text2" w:themeShade="80"/>
-        </w:rPr>
-        <w:t>TELEFONE’s</w:t>
-      </w:r>
-      <w:proofErr w:type="spellEnd"/>
-      <w:r>
-        <w:rPr>
-          <w:color w:val="0F243E" w:themeColor="text2" w:themeShade="80"/>
-        </w:rPr>
-        <w:t xml:space="preserve"> = </w:t>
-      </w:r>
-      <w:r>
-        <w:rPr>
-          <w:color w:val="0F243E" w:themeColor="text2" w:themeShade="80"/>
-        </w:rPr>
-        <w:t>CORRIGIDO!</w:t>
-      </w:r>
-    </w:p>
-    <w:p>
-      <w:pPr>
-        <w:pStyle w:val="PargrafodaLista"/>
-        <w:ind w:left="1080"/>
-        <w:rPr>
-          <w:color w:val="0F243E" w:themeColor="text2" w:themeShade="80"/>
         </w:rPr>
       </w:pPr>
       <w:proofErr w:type="spellStart"/>
       <w:proofErr w:type="gramStart"/>
       <w:r>
         <w:rPr>
-          <w:color w:val="0F243E" w:themeColor="text2" w:themeShade="80"/>
+          <w:color w:val="FF0000"/>
         </w:rPr>
         <w:t>E-MAil</w:t>
       </w:r>
@@ -754,68 +787,32 @@
       <w:proofErr w:type="gramEnd"/>
       <w:r>
         <w:rPr>
-          <w:color w:val="0F243E" w:themeColor="text2" w:themeShade="80"/>
+          <w:color w:val="FF0000"/>
         </w:rPr>
         <w:t>.</w:t>
       </w:r>
-      <w:r>
-        <w:rPr>
-          <w:color w:val="0F243E" w:themeColor="text2" w:themeShade="80"/>
-        </w:rPr>
-        <w:t>= CORRIGIDO!</w:t>
-      </w:r>
     </w:p>
     <w:p>
       <w:pPr>
         <w:pStyle w:val="PargrafodaLista"/>
         <w:ind w:left="1080"/>
         <w:rPr>
-          <w:color w:val="0F243E" w:themeColor="text2" w:themeShade="80"/>
+          <w:color w:val="FF0000"/>
         </w:rPr>
       </w:pPr>
       <w:proofErr w:type="spellStart"/>
       <w:r>
         <w:rPr>
-          <w:color w:val="0F243E" w:themeColor="text2" w:themeShade="80"/>
+          <w:color w:val="FF0000"/>
         </w:rPr>
         <w:t>Data_nascimento</w:t>
       </w:r>
       <w:proofErr w:type="spellEnd"/>
       <w:r>
         <w:rPr>
-          <w:color w:val="0F243E" w:themeColor="text2" w:themeShade="80"/>
+          <w:color w:val="FF0000"/>
         </w:rPr>
         <w:t>.</w:t>
-      </w:r>
-      <w:r>
-        <w:rPr>
-          <w:color w:val="0F243E" w:themeColor="text2" w:themeShade="80"/>
-        </w:rPr>
-        <w:t xml:space="preserve"> = CORRIGIDO!</w:t>
-      </w:r>
-    </w:p>
-    <w:p>
-      <w:pPr>
-        <w:pStyle w:val="PargrafodaLista"/>
-        <w:ind w:left="1080"/>
-        <w:rPr>
-          <w:color w:val="0F243E" w:themeColor="text2" w:themeShade="80"/>
-        </w:rPr>
-      </w:pPr>
-    </w:p>
-    <w:p>
-      <w:pPr>
-        <w:pStyle w:val="PargrafodaLista"/>
-        <w:ind w:left="1080"/>
-        <w:rPr>
-          <w:color w:val="FF0000"/>
-        </w:rPr>
-      </w:pPr>
-      <w:r>
-        <w:rPr>
-          <w:color w:val="FF0000"/>
-        </w:rPr>
-        <w:t>Falta a questão do campo da CNH ficar desabilitado no editar quando estiver marcado não.</w:t>
       </w:r>
     </w:p>
     <w:p>

</xml_diff>